<commit_message>
final version of Dokumentacja.docx (project report)
</commit_message>
<xml_diff>
--- a/Dokumentacja.docx
+++ b/Dokumentacja.docx
@@ -1,6 +1,6 @@
 
 <file path=word/document.xml><?xml version="1.0" encoding="utf-8"?>
-<w:document xmlns:wpc="http://schemas.microsoft.com/office/word/2010/wordprocessingCanvas" xmlns:cx="http://schemas.microsoft.com/office/drawing/2014/chartex" xmlns:cx1="http://schemas.microsoft.com/office/drawing/2015/9/8/chartex" xmlns:cx2="http://schemas.microsoft.com/office/drawing/2015/10/21/chartex" xmlns:cx3="http://schemas.microsoft.com/office/drawing/2016/5/9/chartex" xmlns:cx4="http://schemas.microsoft.com/office/drawing/2016/5/10/chartex" xmlns:cx5="http://schemas.microsoft.com/office/drawing/2016/5/11/chartex" xmlns:cx6="http://schemas.microsoft.com/office/drawing/2016/5/12/chartex" xmlns:cx7="http://schemas.microsoft.com/office/drawing/2016/5/13/chartex" xmlns:cx8="http://schemas.microsoft.com/office/drawing/2016/5/14/chartex" xmlns:mc="http://schemas.openxmlformats.org/markup-compatibility/2006" xmlns:aink="http://schemas.microsoft.com/office/drawing/2016/ink" xmlns:o="urn:schemas-microsoft-com:office:office" xmlns:r="http://schemas.openxmlformats.org/officeDocument/2006/relationships" xmlns:m="http://schemas.openxmlformats.org/officeDocument/2006/math" xmlns:v="urn:schemas-microsoft-com:vml" xmlns:wp14="http://schemas.microsoft.com/office/word/2010/wordprocessingDrawing" xmlns:wp="http://schemas.openxmlformats.org/drawingml/2006/wordprocessingDrawing" xmlns:w10="urn:schemas-microsoft-com:office:word" xmlns:w="http://schemas.openxmlformats.org/wordprocessingml/2006/main" xmlns:w14="http://schemas.microsoft.com/office/word/2010/wordml" xmlns:w15="http://schemas.microsoft.com/office/word/2012/wordml" xmlns:w16se="http://schemas.microsoft.com/office/word/2015/wordml/symex" xmlns:wpg="http://schemas.microsoft.com/office/word/2010/wordprocessingGroup" xmlns:wpi="http://schemas.microsoft.com/office/word/2010/wordprocessingInk" xmlns:wne="http://schemas.microsoft.com/office/word/2006/wordml" xmlns:wps="http://schemas.microsoft.com/office/word/2010/wordprocessingShape" mc:Ignorable="w14 w15 w16se wp14">
+<w:document xmlns:wpc="http://schemas.microsoft.com/office/word/2010/wordprocessingCanvas" xmlns:cx="http://schemas.microsoft.com/office/drawing/2014/chartex" xmlns:cx1="http://schemas.microsoft.com/office/drawing/2015/9/8/chartex" xmlns:cx2="http://schemas.microsoft.com/office/drawing/2015/10/21/chartex" xmlns:cx3="http://schemas.microsoft.com/office/drawing/2016/5/9/chartex" xmlns:cx4="http://schemas.microsoft.com/office/drawing/2016/5/10/chartex" xmlns:cx5="http://schemas.microsoft.com/office/drawing/2016/5/11/chartex" xmlns:cx6="http://schemas.microsoft.com/office/drawing/2016/5/12/chartex" xmlns:cx7="http://schemas.microsoft.com/office/drawing/2016/5/13/chartex" xmlns:cx8="http://schemas.microsoft.com/office/drawing/2016/5/14/chartex" xmlns:mc="http://schemas.openxmlformats.org/markup-compatibility/2006" xmlns:aink="http://schemas.microsoft.com/office/drawing/2016/ink" xmlns:am3d="http://schemas.microsoft.com/office/drawing/2017/model3d" xmlns:o="urn:schemas-microsoft-com:office:office" xmlns:r="http://schemas.openxmlformats.org/officeDocument/2006/relationships" xmlns:m="http://schemas.openxmlformats.org/officeDocument/2006/math" xmlns:v="urn:schemas-microsoft-com:vml" xmlns:wp14="http://schemas.microsoft.com/office/word/2010/wordprocessingDrawing" xmlns:wp="http://schemas.openxmlformats.org/drawingml/2006/wordprocessingDrawing" xmlns:w10="urn:schemas-microsoft-com:office:word" xmlns:w="http://schemas.openxmlformats.org/wordprocessingml/2006/main" xmlns:w14="http://schemas.microsoft.com/office/word/2010/wordml" xmlns:w15="http://schemas.microsoft.com/office/word/2012/wordml" xmlns:w16se="http://schemas.microsoft.com/office/word/2015/wordml/symex" xmlns:wpg="http://schemas.microsoft.com/office/word/2010/wordprocessingGroup" xmlns:wpi="http://schemas.microsoft.com/office/word/2010/wordprocessingInk" xmlns:wne="http://schemas.microsoft.com/office/word/2006/wordml" xmlns:wps="http://schemas.microsoft.com/office/word/2010/wordprocessingShape" mc:Ignorable="w14 w15 w16se wp14">
   <w:body>
     <w:p>
       <w:pPr>
@@ -24,14 +24,7 @@
           <w:lang w:val="pl-PL"/>
         </w:rPr>
         <w:br/>
-        <w:t>NIEZAWODNOŚĆ I DIAGNOSTYKA UKŁADÓW CYFROWYCH</w:t>
-      </w:r>
-      <w:r>
-        <w:rPr>
-          <w:sz w:val="72"/>
-          <w:lang w:val="pl-PL"/>
-        </w:rPr>
-        <w:t xml:space="preserve"> 2</w:t>
+        <w:t>NIEZAWODNOŚĆ I DIAGNOSTYKA UKŁADÓW CYFROWYCH 2</w:t>
       </w:r>
     </w:p>
     <w:p/>
@@ -81,13 +74,39 @@
           <w:lang w:val="pl-PL"/>
         </w:rPr>
         <w:br/>
-      </w:r>
+        <w:t>(</w:t>
+      </w:r>
+      <w:proofErr w:type="spellStart"/>
       <w:r>
         <w:rPr>
           <w:i/>
           <w:lang w:val="pl-PL"/>
         </w:rPr>
-        <w:t>(Phase-Shift Keying)</w:t>
+        <w:t>Phase-Shift</w:t>
+      </w:r>
+      <w:proofErr w:type="spellEnd"/>
+      <w:r>
+        <w:rPr>
+          <w:i/>
+          <w:lang w:val="pl-PL"/>
+        </w:rPr>
+        <w:t xml:space="preserve"> </w:t>
+      </w:r>
+      <w:proofErr w:type="spellStart"/>
+      <w:r>
+        <w:rPr>
+          <w:i/>
+          <w:lang w:val="pl-PL"/>
+        </w:rPr>
+        <w:t>Keying</w:t>
+      </w:r>
+      <w:proofErr w:type="spellEnd"/>
+      <w:r>
+        <w:rPr>
+          <w:i/>
+          <w:lang w:val="pl-PL"/>
+        </w:rPr>
+        <w:t>)</w:t>
       </w:r>
     </w:p>
     <w:p>
@@ -125,24 +144,45 @@
           <w:sz w:val="26"/>
           <w:szCs w:val="26"/>
         </w:rPr>
-        <w:t>Dr inż. Jacek Jarnicki,</w:t>
-      </w:r>
+        <w:t xml:space="preserve">Dr inż. Jacek </w:t>
+      </w:r>
+      <w:proofErr w:type="spellStart"/>
       <w:r>
         <w:rPr>
           <w:rFonts w:asciiTheme="majorHAnsi" w:eastAsiaTheme="majorEastAsia" w:hAnsiTheme="majorHAnsi" w:cstheme="majorBidi"/>
           <w:sz w:val="26"/>
           <w:szCs w:val="26"/>
         </w:rPr>
-        <w:br/>
-      </w:r>
+        <w:t>Jarnicki</w:t>
+      </w:r>
+      <w:proofErr w:type="spellEnd"/>
       <w:r>
         <w:rPr>
           <w:rFonts w:asciiTheme="majorHAnsi" w:eastAsiaTheme="majorEastAsia" w:hAnsiTheme="majorHAnsi" w:cstheme="majorBidi"/>
           <w:sz w:val="26"/>
           <w:szCs w:val="26"/>
         </w:rPr>
-        <w:t>Mgr inż. Tomasz Szandała</w:t>
-      </w:r>
+        <w:t>,</w:t>
+      </w:r>
+      <w:r>
+        <w:rPr>
+          <w:rFonts w:asciiTheme="majorHAnsi" w:eastAsiaTheme="majorEastAsia" w:hAnsiTheme="majorHAnsi" w:cstheme="majorBidi"/>
+          <w:sz w:val="26"/>
+          <w:szCs w:val="26"/>
+        </w:rPr>
+        <w:br/>
+        <w:t xml:space="preserve">Mgr inż. Tomasz </w:t>
+      </w:r>
+      <w:proofErr w:type="spellStart"/>
+      <w:r>
+        <w:rPr>
+          <w:rFonts w:asciiTheme="majorHAnsi" w:eastAsiaTheme="majorEastAsia" w:hAnsiTheme="majorHAnsi" w:cstheme="majorBidi"/>
+          <w:sz w:val="26"/>
+          <w:szCs w:val="26"/>
+        </w:rPr>
+        <w:t>Szandała</w:t>
+      </w:r>
+      <w:proofErr w:type="spellEnd"/>
     </w:p>
     <w:p>
       <w:pPr>
@@ -161,23 +201,7 @@
           <w:color w:val="auto"/>
           <w:lang w:val="pl-PL"/>
         </w:rPr>
-        <w:t>Autor</w:t>
-      </w:r>
-      <w:r>
-        <w:rPr>
-          <w:b/>
-          <w:color w:val="auto"/>
-          <w:lang w:val="pl-PL"/>
-        </w:rPr>
-        <w:t>zy</w:t>
-      </w:r>
-      <w:r>
-        <w:rPr>
-          <w:b/>
-          <w:color w:val="auto"/>
-          <w:lang w:val="pl-PL"/>
-        </w:rPr>
-        <w:t>:</w:t>
+        <w:t>Autorzy:</w:t>
       </w:r>
     </w:p>
     <w:p>
@@ -196,69 +220,60 @@
           <w:sz w:val="26"/>
           <w:szCs w:val="26"/>
         </w:rPr>
-        <w:t>Sebastian Korniewicz, 226183;</w:t>
-      </w:r>
-    </w:p>
-    <w:p>
-      <w:pPr>
-        <w:spacing w:before="40" w:after="0"/>
-        <w:jc w:val="center"/>
+        <w:t xml:space="preserve">Sebastian </w:t>
+      </w:r>
+      <w:proofErr w:type="spellStart"/>
+      <w:r>
         <w:rPr>
           <w:rFonts w:asciiTheme="majorHAnsi" w:hAnsiTheme="majorHAnsi" w:cstheme="majorHAnsi"/>
           <w:sz w:val="26"/>
           <w:szCs w:val="26"/>
         </w:rPr>
-      </w:pPr>
+        <w:t>Korniewicz</w:t>
+      </w:r>
+      <w:proofErr w:type="spellEnd"/>
       <w:r>
         <w:rPr>
           <w:rFonts w:asciiTheme="majorHAnsi" w:hAnsiTheme="majorHAnsi" w:cstheme="majorHAnsi"/>
           <w:sz w:val="26"/>
           <w:szCs w:val="26"/>
         </w:rPr>
-        <w:t xml:space="preserve">Jan </w:t>
-      </w:r>
-      <w:commentRangeStart w:id="0"/>
-      <w:r>
+        <w:t>, 226183;</w:t>
+      </w:r>
+    </w:p>
+    <w:p>
+      <w:pPr>
+        <w:spacing w:before="40" w:after="0"/>
+        <w:jc w:val="center"/>
         <w:rPr>
           <w:rFonts w:asciiTheme="majorHAnsi" w:hAnsiTheme="majorHAnsi" w:cstheme="majorHAnsi"/>
           <w:sz w:val="26"/>
           <w:szCs w:val="26"/>
         </w:rPr>
-        <w:t>Potocki</w:t>
-      </w:r>
-      <w:commentRangeEnd w:id="0"/>
-      <w:r>
-        <w:rPr>
-          <w:rStyle w:val="CommentReference"/>
-        </w:rPr>
-        <w:commentReference w:id="0"/>
-      </w:r>
+      </w:pPr>
       <w:r>
         <w:rPr>
           <w:rFonts w:asciiTheme="majorHAnsi" w:hAnsiTheme="majorHAnsi" w:cstheme="majorHAnsi"/>
           <w:sz w:val="26"/>
           <w:szCs w:val="26"/>
         </w:rPr>
-        <w:t>, ;</w:t>
-      </w:r>
-    </w:p>
-    <w:p>
-      <w:pPr>
-        <w:spacing w:before="40" w:after="0"/>
-        <w:jc w:val="center"/>
+        <w:t xml:space="preserve">Jan Potocki, </w:t>
+      </w:r>
+      <w:r>
         <w:rPr>
           <w:rFonts w:asciiTheme="majorHAnsi" w:hAnsiTheme="majorHAnsi" w:cstheme="majorHAnsi"/>
           <w:sz w:val="26"/>
           <w:szCs w:val="26"/>
         </w:rPr>
-      </w:pPr>
+        <w:t>226104</w:t>
+      </w:r>
       <w:r>
         <w:rPr>
           <w:rFonts w:asciiTheme="majorHAnsi" w:hAnsiTheme="majorHAnsi" w:cstheme="majorHAnsi"/>
           <w:sz w:val="26"/>
           <w:szCs w:val="26"/>
         </w:rPr>
-        <w:t>Bartosz Rodziewicz, 226105;</w:t>
+        <w:t>;</w:t>
       </w:r>
     </w:p>
     <w:p>
@@ -277,31 +292,54 @@
           <w:sz w:val="26"/>
           <w:szCs w:val="26"/>
         </w:rPr>
-        <w:t xml:space="preserve">Bartek </w:t>
-      </w:r>
-      <w:commentRangeStart w:id="1"/>
-      <w:r>
+        <w:t>Bartosz Rodziewicz, 226105;</w:t>
+      </w:r>
+    </w:p>
+    <w:p>
+      <w:pPr>
+        <w:spacing w:before="40" w:after="0"/>
+        <w:jc w:val="center"/>
         <w:rPr>
           <w:rFonts w:asciiTheme="majorHAnsi" w:hAnsiTheme="majorHAnsi" w:cstheme="majorHAnsi"/>
           <w:sz w:val="26"/>
           <w:szCs w:val="26"/>
         </w:rPr>
-        <w:t>Siusta</w:t>
-      </w:r>
-      <w:commentRangeEnd w:id="1"/>
-      <w:r>
-        <w:rPr>
-          <w:rStyle w:val="CommentReference"/>
-        </w:rPr>
-        <w:commentReference w:id="1"/>
-      </w:r>
+      </w:pPr>
       <w:r>
         <w:rPr>
           <w:rFonts w:asciiTheme="majorHAnsi" w:hAnsiTheme="majorHAnsi" w:cstheme="majorHAnsi"/>
           <w:sz w:val="26"/>
           <w:szCs w:val="26"/>
         </w:rPr>
+        <w:t xml:space="preserve">Bartek </w:t>
+      </w:r>
+      <w:proofErr w:type="spellStart"/>
+      <w:r>
+        <w:rPr>
+          <w:rFonts w:asciiTheme="majorHAnsi" w:hAnsiTheme="majorHAnsi" w:cstheme="majorHAnsi"/>
+          <w:sz w:val="26"/>
+          <w:szCs w:val="26"/>
+        </w:rPr>
+        <w:t>Siusta</w:t>
+      </w:r>
+      <w:bookmarkStart w:id="0" w:name="_GoBack"/>
+      <w:bookmarkEnd w:id="0"/>
+      <w:proofErr w:type="spellEnd"/>
+      <w:r>
+        <w:rPr>
+          <w:rFonts w:asciiTheme="majorHAnsi" w:hAnsiTheme="majorHAnsi" w:cstheme="majorHAnsi"/>
+          <w:sz w:val="26"/>
+          <w:szCs w:val="26"/>
+        </w:rPr>
         <w:t xml:space="preserve">, </w:t>
+      </w:r>
+      <w:r>
+        <w:rPr>
+          <w:rFonts w:asciiTheme="majorHAnsi" w:hAnsiTheme="majorHAnsi" w:cstheme="majorHAnsi"/>
+          <w:sz w:val="26"/>
+          <w:szCs w:val="26"/>
+        </w:rPr>
+        <w:t>226206</w:t>
       </w:r>
     </w:p>
     <w:p>
@@ -333,6 +371,7 @@
         <w:rPr>
           <w:lang w:val="pl-PL"/>
         </w:rPr>
+        <w:lastRenderedPageBreak/>
         <w:t>Cel i założenia projektu</w:t>
       </w:r>
     </w:p>
@@ -350,7 +389,15 @@
         <w:t>wyników do optymalizacji</w:t>
       </w:r>
       <w:r>
-        <w:t xml:space="preserve"> parametrów systemu. Ponadto celem było poznanie środowiska do symulacji tego systemu (wybrane środowisko – Matlab).</w:t>
+        <w:t xml:space="preserve"> parametrów systemu. Ponadto celem było poznanie środowiska do symulacji tego systemu (wybrane środowisko – </w:t>
+      </w:r>
+      <w:proofErr w:type="spellStart"/>
+      <w:r>
+        <w:t>Matlab</w:t>
+      </w:r>
+      <w:proofErr w:type="spellEnd"/>
+      <w:r>
+        <w:t>).</w:t>
       </w:r>
     </w:p>
     <w:p>
@@ -500,8 +547,8 @@
             <v:path o:extrusionok="f" gradientshapeok="t" o:connecttype="rect"/>
             <o:lock v:ext="edit" aspectratio="t"/>
           </v:shapetype>
-          <v:shape id="_x0000_i1025" type="#_x0000_t75" style="width:315.05pt;height:123.25pt">
-            <v:imagedata r:id="rId7" o:title="420px-Modulation_scheme_POL"/>
+          <v:shape id="_x0000_i1025" type="#_x0000_t75" style="width:315.3pt;height:122.9pt">
+            <v:imagedata r:id="rId5" o:title="420px-Modulation_scheme_POL"/>
           </v:shape>
         </w:pict>
       </w:r>
@@ -689,7 +736,15 @@
         <w:t>fali nośnej.</w:t>
       </w:r>
       <w:r>
-        <w:t xml:space="preserve"> Opiszę krótko dwia użyte typy modulacji.</w:t>
+        <w:t xml:space="preserve"> Opiszę krótko </w:t>
+      </w:r>
+      <w:proofErr w:type="spellStart"/>
+      <w:r>
+        <w:t>dwia</w:t>
+      </w:r>
+      <w:proofErr w:type="spellEnd"/>
+      <w:r>
+        <w:t xml:space="preserve"> użyte typy modulacji.</w:t>
       </w:r>
     </w:p>
     <w:p>
@@ -697,7 +752,39 @@
         <w:ind w:left="708"/>
       </w:pPr>
       <w:r>
-        <w:t xml:space="preserve">Modulacja BPSK (Binary Phase Shift Keying), jest najprostszą cyfrową modulacją fazy. Pozwala na przesłanie jednego bitu informacji w czasie trwania jednego okresu fali nośnej. Przejście do kolejnego bitu następuje w momencie przejścia fali nośnej przez zero. W zależności od wartości bitu informacyjnego okres fali nośnej jest odwracany w fazie (mnożony przez −1 lub nie). </w:t>
+        <w:t>Modulacja BPSK (</w:t>
+      </w:r>
+      <w:proofErr w:type="spellStart"/>
+      <w:r>
+        <w:t>Binary</w:t>
+      </w:r>
+      <w:proofErr w:type="spellEnd"/>
+      <w:r>
+        <w:t xml:space="preserve"> </w:t>
+      </w:r>
+      <w:proofErr w:type="spellStart"/>
+      <w:r>
+        <w:t>Phase</w:t>
+      </w:r>
+      <w:proofErr w:type="spellEnd"/>
+      <w:r>
+        <w:t xml:space="preserve"> </w:t>
+      </w:r>
+      <w:proofErr w:type="spellStart"/>
+      <w:r>
+        <w:t>Shift</w:t>
+      </w:r>
+      <w:proofErr w:type="spellEnd"/>
+      <w:r>
+        <w:t xml:space="preserve"> </w:t>
+      </w:r>
+      <w:proofErr w:type="spellStart"/>
+      <w:r>
+        <w:t>Keying</w:t>
+      </w:r>
+      <w:proofErr w:type="spellEnd"/>
+      <w:r>
+        <w:t xml:space="preserve">), jest najprostszą cyfrową modulacją fazy. Pozwala na przesłanie jednego bitu informacji w czasie trwania jednego okresu fali nośnej. Przejście do kolejnego bitu następuje w momencie przejścia fali nośnej przez zero. W zależności od wartości bitu informacyjnego okres fali nośnej jest odwracany w fazie (mnożony przez −1 lub nie). </w:t>
       </w:r>
     </w:p>
     <w:p>
@@ -711,13 +798,49 @@
         <w:t xml:space="preserve"> </w:t>
       </w:r>
       <w:r>
-        <w:t>(Quadrature Phase Shift Keying)</w:t>
-      </w:r>
-      <w:r>
-        <w:t xml:space="preserve"> </w:t>
-      </w:r>
-      <w:r>
-        <w:t xml:space="preserve">w swojej idei podobna jest do wcześniej omówionej modulacji BPSK. Różnica polega na użyciu czterech możliwych przesunięć fazy zamiast dwóch. Cztery przesunięcia ponumerowane w systemie dwójkowym wymagają dwóch bitów. Dlatego w jednym okresie fali nośnej zakodowane są dwa bity. Zatem, przy tej samej częstotliwości nośnej, modulacja QPSK pozwala na dwa razy szybszą transmisję </w:t>
+        <w:t>(</w:t>
+      </w:r>
+      <w:proofErr w:type="spellStart"/>
+      <w:r>
+        <w:t>Quadrature</w:t>
+      </w:r>
+      <w:proofErr w:type="spellEnd"/>
+      <w:r>
+        <w:t xml:space="preserve"> </w:t>
+      </w:r>
+      <w:proofErr w:type="spellStart"/>
+      <w:r>
+        <w:t>Phase</w:t>
+      </w:r>
+      <w:proofErr w:type="spellEnd"/>
+      <w:r>
+        <w:t xml:space="preserve"> </w:t>
+      </w:r>
+      <w:proofErr w:type="spellStart"/>
+      <w:r>
+        <w:t>Shift</w:t>
+      </w:r>
+      <w:proofErr w:type="spellEnd"/>
+      <w:r>
+        <w:t xml:space="preserve"> </w:t>
+      </w:r>
+      <w:proofErr w:type="spellStart"/>
+      <w:r>
+        <w:t>Keying</w:t>
+      </w:r>
+      <w:proofErr w:type="spellEnd"/>
+      <w:r>
+        <w:t>)</w:t>
+      </w:r>
+      <w:r>
+        <w:t xml:space="preserve"> </w:t>
+      </w:r>
+      <w:r>
+        <w:t xml:space="preserve">w swojej idei podobna jest do wcześniej omówionej modulacji BPSK. Różnica polega na użyciu czterech możliwych przesunięć fazy zamiast dwóch. Cztery przesunięcia ponumerowane w systemie dwójkowym wymagają </w:t>
+      </w:r>
+      <w:r>
+        <w:lastRenderedPageBreak/>
+        <w:t xml:space="preserve">dwóch bitów. Dlatego w jednym okresie fali nośnej zakodowane są dwa bity. Zatem, przy tej samej częstotliwości nośnej, modulacja QPSK pozwala na dwa razy szybszą transmisję </w:t>
       </w:r>
       <w:r>
         <w:t>danych</w:t>
@@ -743,7 +866,15 @@
         <w:t xml:space="preserve"> </w:t>
       </w:r>
       <w:r>
-        <w:t>Bit Error Rate, BER) czyli stosunek ilości błędnie odebranych bitów do wszystkich przesłanych bitów.</w:t>
+        <w:t xml:space="preserve">Bit Error </w:t>
+      </w:r>
+      <w:proofErr w:type="spellStart"/>
+      <w:r>
+        <w:t>Rate</w:t>
+      </w:r>
+      <w:proofErr w:type="spellEnd"/>
+      <w:r>
+        <w:t>, BER) czyli stosunek ilości błędnie odebranych bitów do wszystkich przesłanych bitów.</w:t>
       </w:r>
       <w:r>
         <w:t xml:space="preserve"> Ma za zadanie określić jakość transmisji.</w:t>
@@ -796,7 +927,55 @@
         <w:ind w:left="1416" w:firstLine="24"/>
       </w:pPr>
       <w:r>
-        <w:t>W trakcie tego etapu stworzyliśmy główną część programu (Program.m, która oczywiście była później rozbudowywana o dodatkowe funkcjonalności), funkcję generującą zadaną liczbę losowych bitów (RandomBitsGenerator.m) oraz modulator BPSK i QPSK (Modulate.m uruchamiający BPSKModulator.m i QPSKModulator.m i wyświetlający wykres fali zamodulowanej)</w:t>
+        <w:t>W trakcie tego etapu stworzyliśmy główną część programu (</w:t>
+      </w:r>
+      <w:proofErr w:type="spellStart"/>
+      <w:r>
+        <w:t>Program.m</w:t>
+      </w:r>
+      <w:proofErr w:type="spellEnd"/>
+      <w:r>
+        <w:t>, która oczywiście była później rozbudowywana o dodatkowe funkcjonalności), funkcję generującą zadaną liczbę losowych bitów (</w:t>
+      </w:r>
+      <w:proofErr w:type="spellStart"/>
+      <w:r>
+        <w:t>RandomBitsGenerator.m</w:t>
+      </w:r>
+      <w:proofErr w:type="spellEnd"/>
+      <w:r>
+        <w:t>) oraz modulator BPSK i QPSK (</w:t>
+      </w:r>
+      <w:proofErr w:type="spellStart"/>
+      <w:r>
+        <w:t>Modulate.m</w:t>
+      </w:r>
+      <w:proofErr w:type="spellEnd"/>
+      <w:r>
+        <w:t xml:space="preserve"> uruchamiający </w:t>
+      </w:r>
+      <w:proofErr w:type="spellStart"/>
+      <w:r>
+        <w:t>BPSKModulator.m</w:t>
+      </w:r>
+      <w:proofErr w:type="spellEnd"/>
+      <w:r>
+        <w:t xml:space="preserve"> i </w:t>
+      </w:r>
+      <w:proofErr w:type="spellStart"/>
+      <w:r>
+        <w:t>QPSKModulator.m</w:t>
+      </w:r>
+      <w:proofErr w:type="spellEnd"/>
+      <w:r>
+        <w:t xml:space="preserve"> i wyświetlający wykres fali </w:t>
+      </w:r>
+      <w:proofErr w:type="spellStart"/>
+      <w:r>
+        <w:t>zamodulowanej</w:t>
+      </w:r>
+      <w:proofErr w:type="spellEnd"/>
+      <w:r>
+        <w:t>)</w:t>
       </w:r>
       <w:r>
         <w:t>.</w:t>
@@ -833,7 +1012,31 @@
         <w:ind w:left="1440"/>
       </w:pPr>
       <w:r>
-        <w:t>Aby to uzyskać stworzyliśmy funkcję TransmitSignal.m, która uruchamiała ChannelQPSK.m i ChannelPSK.m (zmodyfikowana wersja modulatora z poprzedniego etapu generująca dodatkowo zakłócenia o zadanych parametrach), wyświetlała zmodulowany sygnał i wyświetlała wykresy wskazowe sygnału.</w:t>
+        <w:t xml:space="preserve">Aby to uzyskać stworzyliśmy funkcję </w:t>
+      </w:r>
+      <w:proofErr w:type="spellStart"/>
+      <w:r>
+        <w:t>TransmitSignal.m</w:t>
+      </w:r>
+      <w:proofErr w:type="spellEnd"/>
+      <w:r>
+        <w:t xml:space="preserve">, która uruchamiała </w:t>
+      </w:r>
+      <w:proofErr w:type="spellStart"/>
+      <w:r>
+        <w:t>ChannelQPSK.m</w:t>
+      </w:r>
+      <w:proofErr w:type="spellEnd"/>
+      <w:r>
+        <w:t xml:space="preserve"> i </w:t>
+      </w:r>
+      <w:proofErr w:type="spellStart"/>
+      <w:r>
+        <w:t>ChannelPSK.m</w:t>
+      </w:r>
+      <w:proofErr w:type="spellEnd"/>
+      <w:r>
+        <w:t xml:space="preserve"> (zmodyfikowana wersja modulatora z poprzedniego etapu generująca dodatkowo zakłócenia o zadanych parametrach), wyświetlała zmodulowany sygnał i wyświetlała wykresy wskazowe sygnału.</w:t>
       </w:r>
     </w:p>
     <w:p>
@@ -861,9 +1064,11 @@
       <w:r>
         <w:t xml:space="preserve">Trzecim etapem było uzupełnienie funkcji </w:t>
       </w:r>
+      <w:proofErr w:type="spellStart"/>
       <w:r>
         <w:t>TransmitSignal.m</w:t>
       </w:r>
+      <w:proofErr w:type="spellEnd"/>
       <w:r>
         <w:t xml:space="preserve"> o kolorowanie wykresów, stworzenie demodulatora, obliczenie wartości BER i napisanie funkcji generującej wykres 3D jak zmienia się BER w zależności od różnych parametrów zakłóceń.</w:t>
       </w:r>
@@ -873,15 +1078,44 @@
         <w:ind w:left="1440"/>
       </w:pPr>
       <w:r>
-        <w:t>Aby pokolorować wykresy stworzyliśmy funkcję getColors.m, która generowała nam odpowiednie wartości kolorów.</w:t>
+        <w:t xml:space="preserve">Aby pokolorować wykresy stworzyliśmy funkcję </w:t>
+      </w:r>
+      <w:proofErr w:type="spellStart"/>
+      <w:r>
+        <w:t>getColors.m</w:t>
+      </w:r>
+      <w:proofErr w:type="spellEnd"/>
+      <w:r>
+        <w:t>, która generowała nam odpowiednie wartości kolorów.</w:t>
       </w:r>
     </w:p>
     <w:p>
       <w:pPr>
         <w:ind w:left="1440"/>
       </w:pPr>
-      <w:r>
-        <w:t>Funckje demodulatorPSK.m i demodulatorQPSK.m to odpowiednio demodulator BPSK i QPSK.</w:t>
+      <w:proofErr w:type="spellStart"/>
+      <w:r>
+        <w:t>Funckje</w:t>
+      </w:r>
+      <w:proofErr w:type="spellEnd"/>
+      <w:r>
+        <w:t xml:space="preserve"> </w:t>
+      </w:r>
+      <w:proofErr w:type="spellStart"/>
+      <w:r>
+        <w:t>demodulatorPSK.m</w:t>
+      </w:r>
+      <w:proofErr w:type="spellEnd"/>
+      <w:r>
+        <w:t xml:space="preserve"> i </w:t>
+      </w:r>
+      <w:proofErr w:type="spellStart"/>
+      <w:r>
+        <w:t>demodulatorQPSK.m</w:t>
+      </w:r>
+      <w:proofErr w:type="spellEnd"/>
+      <w:r>
+        <w:t xml:space="preserve"> to odpowiednio demodulator BPSK i QPSK.</w:t>
       </w:r>
     </w:p>
     <w:p>
@@ -891,11 +1125,21 @@
       <w:r>
         <w:t xml:space="preserve">W funkcji </w:t>
       </w:r>
-      <w:r>
-        <w:t>TransmitSignal</w:t>
-      </w:r>
-      <w:r>
-        <w:t>.m dodaliśmy możliwość wyświetlenia zdemodulowanych bitów i wartości BER dla BPSK i QPSK (za pomocą funkcji calculateBER.m)</w:t>
+      <w:proofErr w:type="spellStart"/>
+      <w:r>
+        <w:t>TransmitSignal.m</w:t>
+      </w:r>
+      <w:proofErr w:type="spellEnd"/>
+      <w:r>
+        <w:t xml:space="preserve"> dodaliśmy możliwość wyświetlenia zdemodulowanych bitów i wartości BER dla BPSK i QPSK (za pomocą funkcji </w:t>
+      </w:r>
+      <w:proofErr w:type="spellStart"/>
+      <w:r>
+        <w:t>calculateBER.m</w:t>
+      </w:r>
+      <w:proofErr w:type="spellEnd"/>
+      <w:r>
+        <w:t>)</w:t>
       </w:r>
     </w:p>
     <w:p>
@@ -903,7 +1147,15 @@
         <w:ind w:left="1440"/>
       </w:pPr>
       <w:r>
-        <w:t>W Program.m dodaliśmy możliwość generowania wykresu 3D za pomocą funkcji Generate3DPlotOfBER.m.</w:t>
+        <w:t xml:space="preserve">W </w:t>
+      </w:r>
+      <w:proofErr w:type="spellStart"/>
+      <w:r>
+        <w:t>Program.m</w:t>
+      </w:r>
+      <w:proofErr w:type="spellEnd"/>
+      <w:r>
+        <w:t xml:space="preserve"> dodaliśmy możliwość generowania wykresu 3D za pomocą funkcji Generate3DPlotOfBER.m.</w:t>
       </w:r>
     </w:p>
     <w:p>
@@ -929,7 +1181,15 @@
         <w:ind w:left="1440"/>
       </w:pPr>
       <w:r>
-        <w:t>To zadanie zostało nam zlecone przez Mgr inż. Piotra Sembereckiego.</w:t>
+        <w:t xml:space="preserve">To zadanie zostało nam zlecone przez Mgr inż. Piotra </w:t>
+      </w:r>
+      <w:proofErr w:type="spellStart"/>
+      <w:r>
+        <w:t>Sembereckiego</w:t>
+      </w:r>
+      <w:proofErr w:type="spellEnd"/>
+      <w:r>
+        <w:t>.</w:t>
       </w:r>
     </w:p>
     <w:p>
@@ -939,11 +1199,13 @@
       <w:r>
         <w:t xml:space="preserve">Polegało ono na stworzeniu identycznej funkcji </w:t>
       </w:r>
-      <w:r>
-        <w:t>TransmitSignal</w:t>
-      </w:r>
-      <w:r>
-        <w:t xml:space="preserve">.m tylko, że dla modulacji 8-QAM. </w:t>
+      <w:proofErr w:type="spellStart"/>
+      <w:r>
+        <w:t>TransmitSignal.m</w:t>
+      </w:r>
+      <w:proofErr w:type="spellEnd"/>
+      <w:r>
+        <w:t xml:space="preserve"> tylko, że dla modulacji 8-QAM. </w:t>
       </w:r>
     </w:p>
     <w:p>
@@ -951,7 +1213,24 @@
         <w:ind w:left="1440"/>
       </w:pPr>
       <w:r>
-        <w:t>Stworzyliśmy, więc funkcje TransmitSignalUsingQAM.m, Channel8QAM.m, getColorsForQAM.m i demodulator8QAM.m, które są bezpośrednimi odpowiednikami funkcji z poprzednich etapów.</w:t>
+        <w:lastRenderedPageBreak/>
+        <w:t xml:space="preserve">Stworzyliśmy, więc funkcje </w:t>
+      </w:r>
+      <w:proofErr w:type="spellStart"/>
+      <w:r>
+        <w:t>TransmitSignalUsingQAM.m</w:t>
+      </w:r>
+      <w:proofErr w:type="spellEnd"/>
+      <w:r>
+        <w:t xml:space="preserve">, Channel8QAM.m, </w:t>
+      </w:r>
+      <w:proofErr w:type="spellStart"/>
+      <w:r>
+        <w:t>getColorsForQAM.m</w:t>
+      </w:r>
+      <w:proofErr w:type="spellEnd"/>
+      <w:r>
+        <w:t xml:space="preserve"> i demodulator8QAM.m, które są bezpośrednimi odpowiednikami funkcji z poprzednich etapów.</w:t>
       </w:r>
     </w:p>
     <w:p>
@@ -1002,11 +1281,9 @@
       <w:r>
         <w:t>Program, który zrealizowaliśmy w trakcie tego projektu dostępny jest pod adresem:</w:t>
       </w:r>
-      <w:bookmarkStart w:id="2" w:name="_GoBack"/>
-      <w:bookmarkEnd w:id="2"/>
-    </w:p>
-    <w:p>
-      <w:hyperlink r:id="rId8" w:history="1">
+    </w:p>
+    <w:p>
+      <w:hyperlink r:id="rId6" w:history="1">
         <w:r>
           <w:rPr>
             <w:rStyle w:val="Hyperlink"/>
@@ -1017,21 +1294,99 @@
     </w:p>
     <w:p>
       <w:r>
-        <w:t xml:space="preserve">Program udostępniony jest na licencji Open </w:t>
-      </w:r>
-      <w:commentRangeStart w:id="3"/>
-      <w:r>
-        <w:t>Source</w:t>
-      </w:r>
-      <w:commentRangeEnd w:id="3"/>
-      <w:r>
-        <w:rPr>
-          <w:rStyle w:val="CommentReference"/>
-        </w:rPr>
-        <w:commentReference w:id="3"/>
-      </w:r>
-      <w:r>
-        <w:t>.</w:t>
+        <w:t>Program udostępniony jest na licencji Open Source.</w:t>
+      </w:r>
+    </w:p>
+    <w:p>
+      <w:pPr>
+        <w:pStyle w:val="Heading2"/>
+        <w:numPr>
+          <w:ilvl w:val="1"/>
+          <w:numId w:val="3"/>
+        </w:numPr>
+        <w:spacing w:after="240"/>
+      </w:pPr>
+      <w:proofErr w:type="spellStart"/>
+      <w:r>
+        <w:t>Przykładowe</w:t>
+      </w:r>
+      <w:proofErr w:type="spellEnd"/>
+      <w:r>
+        <w:t xml:space="preserve"> </w:t>
+      </w:r>
+      <w:proofErr w:type="spellStart"/>
+      <w:r>
+        <w:t>zdjęcia</w:t>
+      </w:r>
+      <w:proofErr w:type="spellEnd"/>
+      <w:r>
+        <w:t xml:space="preserve"> z </w:t>
+      </w:r>
+      <w:proofErr w:type="spellStart"/>
+      <w:r>
+        <w:t>programu</w:t>
+      </w:r>
+      <w:proofErr w:type="spellEnd"/>
+    </w:p>
+    <w:p>
+      <w:pPr>
+        <w:rPr>
+          <w:lang w:val="en-US"/>
+        </w:rPr>
+      </w:pPr>
+      <w:r>
+        <w:rPr>
+          <w:noProof/>
+          <w:lang w:val="en-US"/>
+        </w:rPr>
+        <w:drawing>
+          <wp:inline distT="0" distB="0" distL="0" distR="0" wp14:anchorId="0BA3A800" wp14:editId="5D895D15">
+            <wp:extent cx="5756910" cy="5186680"/>
+            <wp:effectExtent l="0" t="0" r="0" b="0"/>
+            <wp:docPr id="3" name="Picture 3" descr="C:\Users\barto\AppData\Local\Microsoft\Windows\INetCache\Content.Word\screeny.png"/>
+            <wp:cNvGraphicFramePr>
+              <a:graphicFrameLocks xmlns:a="http://schemas.openxmlformats.org/drawingml/2006/main" noChangeAspect="1"/>
+            </wp:cNvGraphicFramePr>
+            <a:graphic xmlns:a="http://schemas.openxmlformats.org/drawingml/2006/main">
+              <a:graphicData uri="http://schemas.openxmlformats.org/drawingml/2006/picture">
+                <pic:pic xmlns:pic="http://schemas.openxmlformats.org/drawingml/2006/picture">
+                  <pic:nvPicPr>
+                    <pic:cNvPr id="0" name="Picture 4" descr="C:\Users\barto\AppData\Local\Microsoft\Windows\INetCache\Content.Word\screeny.png"/>
+                    <pic:cNvPicPr>
+                      <a:picLocks noChangeAspect="1" noChangeArrowheads="1"/>
+                    </pic:cNvPicPr>
+                  </pic:nvPicPr>
+                  <pic:blipFill>
+                    <a:blip r:embed="rId7">
+                      <a:extLst>
+                        <a:ext uri="{28A0092B-C50C-407E-A947-70E740481C1C}">
+                          <a14:useLocalDpi xmlns:a14="http://schemas.microsoft.com/office/drawing/2010/main" val="0"/>
+                        </a:ext>
+                      </a:extLst>
+                    </a:blip>
+                    <a:srcRect/>
+                    <a:stretch>
+                      <a:fillRect/>
+                    </a:stretch>
+                  </pic:blipFill>
+                  <pic:spPr bwMode="auto">
+                    <a:xfrm>
+                      <a:off x="0" y="0"/>
+                      <a:ext cx="5756910" cy="5186680"/>
+                    </a:xfrm>
+                    <a:prstGeom prst="rect">
+                      <a:avLst/>
+                    </a:prstGeom>
+                    <a:noFill/>
+                    <a:ln>
+                      <a:noFill/>
+                    </a:ln>
+                  </pic:spPr>
+                </pic:pic>
+              </a:graphicData>
+            </a:graphic>
+          </wp:inline>
+        </w:drawing>
       </w:r>
     </w:p>
     <w:p>
@@ -1045,22 +1400,69 @@
           <w:lang w:val="pl-PL"/>
         </w:rPr>
       </w:pPr>
-      <w:commentRangeStart w:id="4"/>
-      <w:r>
-        <w:rPr>
-          <w:lang w:val="pl-PL"/>
-        </w:rPr>
+      <w:r>
+        <w:rPr>
+          <w:lang w:val="pl-PL"/>
+        </w:rPr>
+        <w:lastRenderedPageBreak/>
         <w:t>Wnioski</w:t>
       </w:r>
-      <w:commentRangeEnd w:id="4"/>
-      <w:r>
-        <w:rPr>
-          <w:rStyle w:val="CommentReference"/>
+    </w:p>
+    <w:p>
+      <w:pPr>
+        <w:pStyle w:val="Heading1"/>
+        <w:numPr>
+          <w:ilvl w:val="0"/>
+          <w:numId w:val="5"/>
+        </w:numPr>
+        <w:rPr>
           <w:rFonts w:asciiTheme="minorHAnsi" w:eastAsiaTheme="minorHAnsi" w:hAnsiTheme="minorHAnsi" w:cstheme="minorBidi"/>
           <w:color w:val="auto"/>
-          <w:lang w:val="pl-PL"/>
-        </w:rPr>
-        <w:commentReference w:id="4"/>
+          <w:sz w:val="22"/>
+          <w:szCs w:val="22"/>
+          <w:lang w:val="pl-PL"/>
+        </w:rPr>
+      </w:pPr>
+      <w:r>
+        <w:rPr>
+          <w:rFonts w:asciiTheme="minorHAnsi" w:eastAsiaTheme="minorHAnsi" w:hAnsiTheme="minorHAnsi" w:cstheme="minorBidi"/>
+          <w:color w:val="auto"/>
+          <w:sz w:val="22"/>
+          <w:szCs w:val="22"/>
+          <w:lang w:val="pl-PL"/>
+        </w:rPr>
+        <w:t>Na podstawie wykresów BER można stwierdzić, że modulacją najbardziej odporną na zakłócenia jest BPSK. Na kolejnym miejscu można umieścić modulację QPSK, natomiast na końcu 8-QAM. Taka kolejność była bardzo prosta do przewidzenia.</w:t>
+      </w:r>
+    </w:p>
+    <w:p>
+      <w:pPr>
+        <w:pStyle w:val="ListParagraph"/>
+        <w:numPr>
+          <w:ilvl w:val="0"/>
+          <w:numId w:val="5"/>
+        </w:numPr>
+      </w:pPr>
+      <w:r>
+        <w:t xml:space="preserve">Na podstawie informacji o trzech omawianych modulacji w przypadku zastosowania jednej fali nośnej można stwierdzić, że zastosowanie 8-QAM pozwala zwiększyć 3 krotnie </w:t>
+      </w:r>
+      <w:proofErr w:type="spellStart"/>
+      <w:r>
+        <w:t>przesył</w:t>
+      </w:r>
+      <w:proofErr w:type="spellEnd"/>
+      <w:r>
+        <w:t xml:space="preserve"> informacji przez kanał transmisyjny w porównaniu do modulacji BPSK, natomiast zastosowanie modulacji QPSK pozwala na 2 krotne zwiększenie </w:t>
+      </w:r>
+      <w:proofErr w:type="spellStart"/>
+      <w:r>
+        <w:t>przesyłu</w:t>
+      </w:r>
+      <w:proofErr w:type="spellEnd"/>
+      <w:r>
+        <w:t xml:space="preserve"> informacji w porównaniu do BPSK</w:t>
+      </w:r>
+      <w:r>
+        <w:t>.</w:t>
       </w:r>
     </w:p>
     <w:p>
@@ -1089,7 +1491,7 @@
           <w:numId w:val="4"/>
         </w:numPr>
       </w:pPr>
-      <w:hyperlink r:id="rId9" w:history="1">
+      <w:hyperlink r:id="rId8" w:history="1">
         <w:r>
           <w:rPr>
             <w:rStyle w:val="Hyperlink"/>
@@ -1106,7 +1508,7 @@
           <w:numId w:val="4"/>
         </w:numPr>
       </w:pPr>
-      <w:hyperlink r:id="rId10" w:history="1">
+      <w:hyperlink r:id="rId9" w:history="1">
         <w:r>
           <w:rPr>
             <w:rStyle w:val="Hyperlink"/>
@@ -1123,7 +1525,7 @@
           <w:numId w:val="4"/>
         </w:numPr>
       </w:pPr>
-      <w:hyperlink r:id="rId11" w:history="1">
+      <w:hyperlink r:id="rId10" w:history="1">
         <w:r>
           <w:rPr>
             <w:rStyle w:val="Hyperlink"/>
@@ -1140,7 +1542,7 @@
           <w:numId w:val="4"/>
         </w:numPr>
       </w:pPr>
-      <w:hyperlink r:id="rId12" w:history="1">
+      <w:hyperlink r:id="rId11" w:history="1">
         <w:r>
           <w:rPr>
             <w:rStyle w:val="Hyperlink"/>
@@ -1157,7 +1559,7 @@
           <w:numId w:val="4"/>
         </w:numPr>
       </w:pPr>
-      <w:hyperlink r:id="rId13" w:history="1">
+      <w:hyperlink r:id="rId12" w:history="1">
         <w:r>
           <w:rPr>
             <w:rStyle w:val="Hyperlink"/>
@@ -1174,7 +1576,7 @@
           <w:numId w:val="4"/>
         </w:numPr>
       </w:pPr>
-      <w:hyperlink r:id="rId14" w:history="1">
+      <w:hyperlink r:id="rId13" w:history="1">
         <w:r>
           <w:rPr>
             <w:rStyle w:val="Hyperlink"/>
@@ -1191,7 +1593,7 @@
           <w:numId w:val="4"/>
         </w:numPr>
       </w:pPr>
-      <w:hyperlink r:id="rId15" w:history="1">
+      <w:hyperlink r:id="rId14" w:history="1">
         <w:r>
           <w:rPr>
             <w:rStyle w:val="Hyperlink"/>
@@ -1208,7 +1610,7 @@
           <w:numId w:val="4"/>
         </w:numPr>
       </w:pPr>
-      <w:hyperlink r:id="rId16" w:history="1">
+      <w:hyperlink r:id="rId15" w:history="1">
         <w:r>
           <w:rPr>
             <w:rStyle w:val="Hyperlink"/>
@@ -1229,7 +1631,15 @@
         <w:t xml:space="preserve">Różne fora i portale </w:t>
       </w:r>
       <w:r>
-        <w:t>z pomocą do programu matlab (jak np. stackoverflow.com)</w:t>
+        <w:t xml:space="preserve">z pomocą do programu </w:t>
+      </w:r>
+      <w:proofErr w:type="spellStart"/>
+      <w:r>
+        <w:t>matlab</w:t>
+      </w:r>
+      <w:proofErr w:type="spellEnd"/>
+      <w:r>
+        <w:t xml:space="preserve"> (jak np. stackoverflow.com)</w:t>
       </w:r>
     </w:p>
     <w:sectPr>
@@ -1242,86 +1652,8 @@
 </w:document>
 </file>
 
-<file path=word/comments.xml><?xml version="1.0" encoding="utf-8"?>
-<w:comments xmlns:wpc="http://schemas.microsoft.com/office/word/2010/wordprocessingCanvas" xmlns:cx="http://schemas.microsoft.com/office/drawing/2014/chartex" xmlns:cx1="http://schemas.microsoft.com/office/drawing/2015/9/8/chartex" xmlns:cx2="http://schemas.microsoft.com/office/drawing/2015/10/21/chartex" xmlns:cx3="http://schemas.microsoft.com/office/drawing/2016/5/9/chartex" xmlns:cx4="http://schemas.microsoft.com/office/drawing/2016/5/10/chartex" xmlns:cx5="http://schemas.microsoft.com/office/drawing/2016/5/11/chartex" xmlns:cx6="http://schemas.microsoft.com/office/drawing/2016/5/12/chartex" xmlns:cx7="http://schemas.microsoft.com/office/drawing/2016/5/13/chartex" xmlns:cx8="http://schemas.microsoft.com/office/drawing/2016/5/14/chartex" xmlns:mc="http://schemas.openxmlformats.org/markup-compatibility/2006" xmlns:aink="http://schemas.microsoft.com/office/drawing/2016/ink" xmlns:o="urn:schemas-microsoft-com:office:office" xmlns:r="http://schemas.openxmlformats.org/officeDocument/2006/relationships" xmlns:m="http://schemas.openxmlformats.org/officeDocument/2006/math" xmlns:v="urn:schemas-microsoft-com:vml" xmlns:wp14="http://schemas.microsoft.com/office/word/2010/wordprocessingDrawing" xmlns:wp="http://schemas.openxmlformats.org/drawingml/2006/wordprocessingDrawing" xmlns:w10="urn:schemas-microsoft-com:office:word" xmlns:w="http://schemas.openxmlformats.org/wordprocessingml/2006/main" xmlns:w14="http://schemas.microsoft.com/office/word/2010/wordml" xmlns:w15="http://schemas.microsoft.com/office/word/2012/wordml" xmlns:w16se="http://schemas.microsoft.com/office/word/2015/wordml/symex" xmlns:wpg="http://schemas.microsoft.com/office/word/2010/wordprocessingGroup" xmlns:wpi="http://schemas.microsoft.com/office/word/2010/wordprocessingInk" xmlns:wne="http://schemas.microsoft.com/office/word/2006/wordml" xmlns:wps="http://schemas.microsoft.com/office/word/2010/wordprocessingShape" mc:Ignorable="w14 w15 w16se wp14">
-  <w:comment w:id="0" w:author="Bartosz Rodziewicz" w:date="2017-06-16T17:58:00Z" w:initials="BR">
-    <w:p>
-      <w:pPr>
-        <w:pStyle w:val="CommentText"/>
-      </w:pPr>
-      <w:r>
-        <w:rPr>
-          <w:rStyle w:val="CommentReference"/>
-        </w:rPr>
-        <w:annotationRef/>
-      </w:r>
-      <w:r>
-        <w:t>Brak indeksu</w:t>
-      </w:r>
-    </w:p>
-  </w:comment>
-  <w:comment w:id="1" w:author="Bartosz Rodziewicz" w:date="2017-06-16T17:58:00Z" w:initials="BR">
-    <w:p>
-      <w:pPr>
-        <w:pStyle w:val="CommentText"/>
-      </w:pPr>
-      <w:r>
-        <w:rPr>
-          <w:rStyle w:val="CommentReference"/>
-        </w:rPr>
-        <w:annotationRef/>
-      </w:r>
-      <w:r>
-        <w:t>Brak indeksu</w:t>
-      </w:r>
-    </w:p>
-  </w:comment>
-  <w:comment w:id="3" w:author="Bartosz Rodziewicz" w:date="2017-06-16T17:59:00Z" w:initials="BR">
-    <w:p>
-      <w:pPr>
-        <w:pStyle w:val="CommentText"/>
-      </w:pPr>
-      <w:r>
-        <w:rPr>
-          <w:rStyle w:val="CommentReference"/>
-        </w:rPr>
-        <w:annotationRef/>
-      </w:r>
-      <w:r>
-        <w:t>Można dodac jakies screeny</w:t>
-      </w:r>
-    </w:p>
-  </w:comment>
-  <w:comment w:id="4" w:author="Bartosz Rodziewicz" w:date="2017-06-16T17:58:00Z" w:initials="BR">
-    <w:p>
-      <w:pPr>
-        <w:pStyle w:val="CommentText"/>
-      </w:pPr>
-      <w:r>
-        <w:rPr>
-          <w:rStyle w:val="CommentReference"/>
-        </w:rPr>
-        <w:annotationRef/>
-      </w:r>
-      <w:r>
-        <w:t>Brak wnioskow</w:t>
-      </w:r>
-    </w:p>
-  </w:comment>
-</w:comments>
-</file>
-
-<file path=word/commentsExtended.xml><?xml version="1.0" encoding="utf-8"?>
-<w15:commentsEx xmlns:wpc="http://schemas.microsoft.com/office/word/2010/wordprocessingCanvas" xmlns:cx="http://schemas.microsoft.com/office/drawing/2014/chartex" xmlns:cx1="http://schemas.microsoft.com/office/drawing/2015/9/8/chartex" xmlns:cx2="http://schemas.microsoft.com/office/drawing/2015/10/21/chartex" xmlns:cx3="http://schemas.microsoft.com/office/drawing/2016/5/9/chartex" xmlns:cx4="http://schemas.microsoft.com/office/drawing/2016/5/10/chartex" xmlns:cx5="http://schemas.microsoft.com/office/drawing/2016/5/11/chartex" xmlns:cx6="http://schemas.microsoft.com/office/drawing/2016/5/12/chartex" xmlns:cx7="http://schemas.microsoft.com/office/drawing/2016/5/13/chartex" xmlns:cx8="http://schemas.microsoft.com/office/drawing/2016/5/14/chartex" xmlns:mc="http://schemas.openxmlformats.org/markup-compatibility/2006" xmlns:aink="http://schemas.microsoft.com/office/drawing/2016/ink" xmlns:o="urn:schemas-microsoft-com:office:office" xmlns:r="http://schemas.openxmlformats.org/officeDocument/2006/relationships" xmlns:m="http://schemas.openxmlformats.org/officeDocument/2006/math" xmlns:v="urn:schemas-microsoft-com:vml" xmlns:wp14="http://schemas.microsoft.com/office/word/2010/wordprocessingDrawing" xmlns:wp="http://schemas.openxmlformats.org/drawingml/2006/wordprocessingDrawing" xmlns:w10="urn:schemas-microsoft-com:office:word" xmlns:w="http://schemas.openxmlformats.org/wordprocessingml/2006/main" xmlns:w14="http://schemas.microsoft.com/office/word/2010/wordml" xmlns:w15="http://schemas.microsoft.com/office/word/2012/wordml" xmlns:w16se="http://schemas.microsoft.com/office/word/2015/wordml/symex" xmlns:wpg="http://schemas.microsoft.com/office/word/2010/wordprocessingGroup" xmlns:wpi="http://schemas.microsoft.com/office/word/2010/wordprocessingInk" xmlns:wne="http://schemas.microsoft.com/office/word/2006/wordml" xmlns:wps="http://schemas.microsoft.com/office/word/2010/wordprocessingShape" mc:Ignorable="w14 w15 w16se wp14">
-  <w15:commentEx w15:paraId="5411A64F" w15:done="0"/>
-  <w15:commentEx w15:paraId="30E3CB18" w15:done="0"/>
-  <w15:commentEx w15:paraId="5C182CC9" w15:done="0"/>
-  <w15:commentEx w15:paraId="280E38C7" w15:done="0"/>
-</w15:commentsEx>
-</file>
-
 <file path=word/numbering.xml><?xml version="1.0" encoding="utf-8"?>
-<w:numbering xmlns:wpc="http://schemas.microsoft.com/office/word/2010/wordprocessingCanvas" xmlns:cx="http://schemas.microsoft.com/office/drawing/2014/chartex" xmlns:cx1="http://schemas.microsoft.com/office/drawing/2015/9/8/chartex" xmlns:cx2="http://schemas.microsoft.com/office/drawing/2015/10/21/chartex" xmlns:cx3="http://schemas.microsoft.com/office/drawing/2016/5/9/chartex" xmlns:cx4="http://schemas.microsoft.com/office/drawing/2016/5/10/chartex" xmlns:cx5="http://schemas.microsoft.com/office/drawing/2016/5/11/chartex" xmlns:cx6="http://schemas.microsoft.com/office/drawing/2016/5/12/chartex" xmlns:cx7="http://schemas.microsoft.com/office/drawing/2016/5/13/chartex" xmlns:cx8="http://schemas.microsoft.com/office/drawing/2016/5/14/chartex" xmlns:mc="http://schemas.openxmlformats.org/markup-compatibility/2006" xmlns:aink="http://schemas.microsoft.com/office/drawing/2016/ink" xmlns:o="urn:schemas-microsoft-com:office:office" xmlns:r="http://schemas.openxmlformats.org/officeDocument/2006/relationships" xmlns:m="http://schemas.openxmlformats.org/officeDocument/2006/math" xmlns:v="urn:schemas-microsoft-com:vml" xmlns:wp14="http://schemas.microsoft.com/office/word/2010/wordprocessingDrawing" xmlns:wp="http://schemas.openxmlformats.org/drawingml/2006/wordprocessingDrawing" xmlns:w10="urn:schemas-microsoft-com:office:word" xmlns:w="http://schemas.openxmlformats.org/wordprocessingml/2006/main" xmlns:w14="http://schemas.microsoft.com/office/word/2010/wordml" xmlns:w15="http://schemas.microsoft.com/office/word/2012/wordml" xmlns:w16se="http://schemas.microsoft.com/office/word/2015/wordml/symex" xmlns:wpg="http://schemas.microsoft.com/office/word/2010/wordprocessingGroup" xmlns:wpi="http://schemas.microsoft.com/office/word/2010/wordprocessingInk" xmlns:wne="http://schemas.microsoft.com/office/word/2006/wordml" xmlns:wps="http://schemas.microsoft.com/office/word/2010/wordprocessingShape" mc:Ignorable="w14 w15 w16se wp14">
+<w:numbering xmlns:wpc="http://schemas.microsoft.com/office/word/2010/wordprocessingCanvas" xmlns:cx="http://schemas.microsoft.com/office/drawing/2014/chartex" xmlns:cx1="http://schemas.microsoft.com/office/drawing/2015/9/8/chartex" xmlns:cx2="http://schemas.microsoft.com/office/drawing/2015/10/21/chartex" xmlns:cx3="http://schemas.microsoft.com/office/drawing/2016/5/9/chartex" xmlns:cx4="http://schemas.microsoft.com/office/drawing/2016/5/10/chartex" xmlns:cx5="http://schemas.microsoft.com/office/drawing/2016/5/11/chartex" xmlns:cx6="http://schemas.microsoft.com/office/drawing/2016/5/12/chartex" xmlns:cx7="http://schemas.microsoft.com/office/drawing/2016/5/13/chartex" xmlns:cx8="http://schemas.microsoft.com/office/drawing/2016/5/14/chartex" xmlns:mc="http://schemas.openxmlformats.org/markup-compatibility/2006" xmlns:aink="http://schemas.microsoft.com/office/drawing/2016/ink" xmlns:am3d="http://schemas.microsoft.com/office/drawing/2017/model3d" xmlns:o="urn:schemas-microsoft-com:office:office" xmlns:r="http://schemas.openxmlformats.org/officeDocument/2006/relationships" xmlns:m="http://schemas.openxmlformats.org/officeDocument/2006/math" xmlns:v="urn:schemas-microsoft-com:vml" xmlns:wp14="http://schemas.microsoft.com/office/word/2010/wordprocessingDrawing" xmlns:wp="http://schemas.openxmlformats.org/drawingml/2006/wordprocessingDrawing" xmlns:w10="urn:schemas-microsoft-com:office:word" xmlns:w="http://schemas.openxmlformats.org/wordprocessingml/2006/main" xmlns:w14="http://schemas.microsoft.com/office/word/2010/wordml" xmlns:w15="http://schemas.microsoft.com/office/word/2012/wordml" xmlns:w16se="http://schemas.microsoft.com/office/word/2015/wordml/symex" xmlns:wpg="http://schemas.microsoft.com/office/word/2010/wordprocessingGroup" xmlns:wpi="http://schemas.microsoft.com/office/word/2010/wordprocessingInk" xmlns:wne="http://schemas.microsoft.com/office/word/2006/wordml" xmlns:wps="http://schemas.microsoft.com/office/word/2010/wordprocessingShape" mc:Ignorable="w14 w15 w16se wp14">
   <w:abstractNum w:abstractNumId="0" w15:restartNumberingAfterBreak="0">
     <w:nsid w:val="04F37C43"/>
     <w:multiLevelType w:val="hybridMultilevel"/>
@@ -1501,6 +1833,119 @@
     </w:lvl>
   </w:abstractNum>
   <w:abstractNum w:abstractNumId="2" w15:restartNumberingAfterBreak="0">
+    <w:nsid w:val="41633FD2"/>
+    <w:multiLevelType w:val="hybridMultilevel"/>
+    <w:tmpl w:val="1F36A6A4"/>
+    <w:lvl w:ilvl="0" w:tplc="04090001">
+      <w:start w:val="1"/>
+      <w:numFmt w:val="bullet"/>
+      <w:lvlText w:val=""/>
+      <w:lvlJc w:val="left"/>
+      <w:pPr>
+        <w:ind w:left="1068" w:hanging="360"/>
+      </w:pPr>
+      <w:rPr>
+        <w:rFonts w:ascii="Symbol" w:hAnsi="Symbol" w:hint="default"/>
+      </w:rPr>
+    </w:lvl>
+    <w:lvl w:ilvl="1" w:tplc="04090003" w:tentative="1">
+      <w:start w:val="1"/>
+      <w:numFmt w:val="bullet"/>
+      <w:lvlText w:val="o"/>
+      <w:lvlJc w:val="left"/>
+      <w:pPr>
+        <w:ind w:left="1788" w:hanging="360"/>
+      </w:pPr>
+      <w:rPr>
+        <w:rFonts w:ascii="Courier New" w:hAnsi="Courier New" w:cs="Courier New" w:hint="default"/>
+      </w:rPr>
+    </w:lvl>
+    <w:lvl w:ilvl="2" w:tplc="04090005" w:tentative="1">
+      <w:start w:val="1"/>
+      <w:numFmt w:val="bullet"/>
+      <w:lvlText w:val=""/>
+      <w:lvlJc w:val="left"/>
+      <w:pPr>
+        <w:ind w:left="2508" w:hanging="360"/>
+      </w:pPr>
+      <w:rPr>
+        <w:rFonts w:ascii="Wingdings" w:hAnsi="Wingdings" w:hint="default"/>
+      </w:rPr>
+    </w:lvl>
+    <w:lvl w:ilvl="3" w:tplc="04090001" w:tentative="1">
+      <w:start w:val="1"/>
+      <w:numFmt w:val="bullet"/>
+      <w:lvlText w:val=""/>
+      <w:lvlJc w:val="left"/>
+      <w:pPr>
+        <w:ind w:left="3228" w:hanging="360"/>
+      </w:pPr>
+      <w:rPr>
+        <w:rFonts w:ascii="Symbol" w:hAnsi="Symbol" w:hint="default"/>
+      </w:rPr>
+    </w:lvl>
+    <w:lvl w:ilvl="4" w:tplc="04090003" w:tentative="1">
+      <w:start w:val="1"/>
+      <w:numFmt w:val="bullet"/>
+      <w:lvlText w:val="o"/>
+      <w:lvlJc w:val="left"/>
+      <w:pPr>
+        <w:ind w:left="3948" w:hanging="360"/>
+      </w:pPr>
+      <w:rPr>
+        <w:rFonts w:ascii="Courier New" w:hAnsi="Courier New" w:cs="Courier New" w:hint="default"/>
+      </w:rPr>
+    </w:lvl>
+    <w:lvl w:ilvl="5" w:tplc="04090005" w:tentative="1">
+      <w:start w:val="1"/>
+      <w:numFmt w:val="bullet"/>
+      <w:lvlText w:val=""/>
+      <w:lvlJc w:val="left"/>
+      <w:pPr>
+        <w:ind w:left="4668" w:hanging="360"/>
+      </w:pPr>
+      <w:rPr>
+        <w:rFonts w:ascii="Wingdings" w:hAnsi="Wingdings" w:hint="default"/>
+      </w:rPr>
+    </w:lvl>
+    <w:lvl w:ilvl="6" w:tplc="04090001" w:tentative="1">
+      <w:start w:val="1"/>
+      <w:numFmt w:val="bullet"/>
+      <w:lvlText w:val=""/>
+      <w:lvlJc w:val="left"/>
+      <w:pPr>
+        <w:ind w:left="5388" w:hanging="360"/>
+      </w:pPr>
+      <w:rPr>
+        <w:rFonts w:ascii="Symbol" w:hAnsi="Symbol" w:hint="default"/>
+      </w:rPr>
+    </w:lvl>
+    <w:lvl w:ilvl="7" w:tplc="04090003" w:tentative="1">
+      <w:start w:val="1"/>
+      <w:numFmt w:val="bullet"/>
+      <w:lvlText w:val="o"/>
+      <w:lvlJc w:val="left"/>
+      <w:pPr>
+        <w:ind w:left="6108" w:hanging="360"/>
+      </w:pPr>
+      <w:rPr>
+        <w:rFonts w:ascii="Courier New" w:hAnsi="Courier New" w:cs="Courier New" w:hint="default"/>
+      </w:rPr>
+    </w:lvl>
+    <w:lvl w:ilvl="8" w:tplc="04090005" w:tentative="1">
+      <w:start w:val="1"/>
+      <w:numFmt w:val="bullet"/>
+      <w:lvlText w:val=""/>
+      <w:lvlJc w:val="left"/>
+      <w:pPr>
+        <w:ind w:left="6828" w:hanging="360"/>
+      </w:pPr>
+      <w:rPr>
+        <w:rFonts w:ascii="Wingdings" w:hAnsi="Wingdings" w:hint="default"/>
+      </w:rPr>
+    </w:lvl>
+  </w:abstractNum>
+  <w:abstractNum w:abstractNumId="3" w15:restartNumberingAfterBreak="0">
     <w:nsid w:val="4E781FCC"/>
     <w:multiLevelType w:val="hybridMultilevel"/>
     <w:tmpl w:val="2CE473A2"/>
@@ -1589,7 +2034,7 @@
       </w:pPr>
     </w:lvl>
   </w:abstractNum>
-  <w:abstractNum w:abstractNumId="3" w15:restartNumberingAfterBreak="0">
+  <w:abstractNum w:abstractNumId="4" w15:restartNumberingAfterBreak="0">
     <w:nsid w:val="5E5413AC"/>
     <w:multiLevelType w:val="hybridMultilevel"/>
     <w:tmpl w:val="E7FEA5CA"/>
@@ -1706,23 +2151,18 @@
     <w:abstractNumId w:val="0"/>
   </w:num>
   <w:num w:numId="2">
-    <w:abstractNumId w:val="2"/>
+    <w:abstractNumId w:val="3"/>
   </w:num>
   <w:num w:numId="3">
     <w:abstractNumId w:val="1"/>
   </w:num>
   <w:num w:numId="4">
-    <w:abstractNumId w:val="3"/>
+    <w:abstractNumId w:val="4"/>
+  </w:num>
+  <w:num w:numId="5">
+    <w:abstractNumId w:val="2"/>
   </w:num>
 </w:numbering>
-</file>
-
-<file path=word/people.xml><?xml version="1.0" encoding="utf-8"?>
-<w15:people xmlns:wpc="http://schemas.microsoft.com/office/word/2010/wordprocessingCanvas" xmlns:cx="http://schemas.microsoft.com/office/drawing/2014/chartex" xmlns:cx1="http://schemas.microsoft.com/office/drawing/2015/9/8/chartex" xmlns:cx2="http://schemas.microsoft.com/office/drawing/2015/10/21/chartex" xmlns:cx3="http://schemas.microsoft.com/office/drawing/2016/5/9/chartex" xmlns:cx4="http://schemas.microsoft.com/office/drawing/2016/5/10/chartex" xmlns:cx5="http://schemas.microsoft.com/office/drawing/2016/5/11/chartex" xmlns:cx6="http://schemas.microsoft.com/office/drawing/2016/5/12/chartex" xmlns:cx7="http://schemas.microsoft.com/office/drawing/2016/5/13/chartex" xmlns:cx8="http://schemas.microsoft.com/office/drawing/2016/5/14/chartex" xmlns:mc="http://schemas.openxmlformats.org/markup-compatibility/2006" xmlns:aink="http://schemas.microsoft.com/office/drawing/2016/ink" xmlns:o="urn:schemas-microsoft-com:office:office" xmlns:r="http://schemas.openxmlformats.org/officeDocument/2006/relationships" xmlns:m="http://schemas.openxmlformats.org/officeDocument/2006/math" xmlns:v="urn:schemas-microsoft-com:vml" xmlns:wp14="http://schemas.microsoft.com/office/word/2010/wordprocessingDrawing" xmlns:wp="http://schemas.openxmlformats.org/drawingml/2006/wordprocessingDrawing" xmlns:w10="urn:schemas-microsoft-com:office:word" xmlns:w="http://schemas.openxmlformats.org/wordprocessingml/2006/main" xmlns:w14="http://schemas.microsoft.com/office/word/2010/wordml" xmlns:w15="http://schemas.microsoft.com/office/word/2012/wordml" xmlns:w16se="http://schemas.microsoft.com/office/word/2015/wordml/symex" xmlns:wpg="http://schemas.microsoft.com/office/word/2010/wordprocessingGroup" xmlns:wpi="http://schemas.microsoft.com/office/word/2010/wordprocessingInk" xmlns:wne="http://schemas.microsoft.com/office/word/2006/wordml" xmlns:wps="http://schemas.microsoft.com/office/word/2010/wordprocessingShape" mc:Ignorable="w14 w15 w16se wp14">
-  <w15:person w15:author="Bartosz Rodziewicz">
-    <w15:presenceInfo w15:providerId="Windows Live" w15:userId="d82e455771f5ad08"/>
-  </w15:person>
-</w15:people>
 </file>
 
 <file path=word/styles.xml><?xml version="1.0" encoding="utf-8"?>
@@ -1742,7 +2182,7 @@
       </w:pPr>
     </w:pPrDefault>
   </w:docDefaults>
-  <w:latentStyles w:defLockedState="0" w:defUIPriority="99" w:defSemiHidden="0" w:defUnhideWhenUsed="0" w:defQFormat="0" w:count="374">
+  <w:latentStyles w:defLockedState="0" w:defUIPriority="99" w:defSemiHidden="0" w:defUnhideWhenUsed="0" w:defQFormat="0" w:count="375">
     <w:lsdException w:name="Normal" w:uiPriority="0" w:qFormat="1"/>
     <w:lsdException w:name="heading 1" w:uiPriority="9" w:qFormat="1"/>
     <w:lsdException w:name="heading 2" w:semiHidden="1" w:uiPriority="9" w:unhideWhenUsed="1" w:qFormat="1"/>
@@ -1848,7 +2288,6 @@
     <w:lsdException w:name="HTML Sample" w:semiHidden="1" w:unhideWhenUsed="1"/>
     <w:lsdException w:name="HTML Typewriter" w:semiHidden="1" w:unhideWhenUsed="1"/>
     <w:lsdException w:name="HTML Variable" w:semiHidden="1" w:unhideWhenUsed="1"/>
-    <w:lsdException w:name="Normal Table" w:semiHidden="1" w:unhideWhenUsed="1"/>
     <w:lsdException w:name="annotation subject" w:semiHidden="1" w:unhideWhenUsed="1"/>
     <w:lsdException w:name="No List" w:semiHidden="1" w:unhideWhenUsed="1"/>
     <w:lsdException w:name="Outline List 1" w:semiHidden="1" w:unhideWhenUsed="1"/>
@@ -1895,10 +2334,8 @@
     <w:lsdException w:name="Table Subtle 2" w:semiHidden="1" w:unhideWhenUsed="1"/>
     <w:lsdException w:name="Table Web 1" w:semiHidden="1" w:unhideWhenUsed="1"/>
     <w:lsdException w:name="Table Web 2" w:semiHidden="1" w:unhideWhenUsed="1"/>
-    <w:lsdException w:name="Table Web 3" w:semiHidden="1" w:unhideWhenUsed="1"/>
     <w:lsdException w:name="Balloon Text" w:semiHidden="1" w:unhideWhenUsed="1"/>
     <w:lsdException w:name="Table Grid" w:uiPriority="39"/>
-    <w:lsdException w:name="Table Theme" w:semiHidden="1" w:unhideWhenUsed="1"/>
     <w:lsdException w:name="Placeholder Text" w:semiHidden="1"/>
     <w:lsdException w:name="No Spacing" w:uiPriority="1" w:qFormat="1"/>
     <w:lsdException w:name="Light Shading" w:uiPriority="60"/>
@@ -2117,6 +2554,7 @@
     <w:lsdException w:name="Mention" w:semiHidden="1" w:unhideWhenUsed="1"/>
     <w:lsdException w:name="Smart Hyperlink" w:semiHidden="1" w:unhideWhenUsed="1"/>
     <w:lsdException w:name="Hashtag" w:semiHidden="1" w:unhideWhenUsed="1"/>
+    <w:lsdException w:name="Unresolved Mention" w:semiHidden="1" w:unhideWhenUsed="1"/>
   </w:latentStyles>
   <w:style w:type="paragraph" w:default="1" w:styleId="Normal">
     <w:name w:val="Normal"/>

</xml_diff>